<commit_message>
saya tambahin beberapa kata
</commit_message>
<xml_diff>
--- a/2.Ada “Bahaya”, Di Balik Gorengan.docx
+++ b/2.Ada “Bahaya”, Di Balik Gorengan.docx
@@ -437,6 +437,53 @@
           <w:lang w:val="id-ID"/>
         </w:rPr>
         <w:t>Jangan lupa dibarengi dengan olahraga dan konsumsi sayur juga buah. Karena sepengatuhan saya olahraga dan sayur merupakan hal yang paling tidak disukai kita-kita ini. Padahal manfaatnya sangat besar bagi tubuh dan masa depan kamu nanti! Kamu juga tidak perlu mengkhawatirkan gorengan yang kamu makan tadi jika emang pola hidup kamu sudah sehat. Semoga artikel ini dapat memberikan manfaat bagi kita semua. Sehat selalu bagi kita semua!</w:t>
+      </w:r>
+    </w:p>
+    <w:p>
+      <w:pPr>
+        <w:spacing w:after="240" w:line="240" w:lineRule="auto"/>
+        <w:ind w:firstLine="0"/>
+        <w:rPr>
+          <w:sz w:val="24"/>
+          <w:lang w:val="id-ID"/>
+        </w:rPr>
+      </w:pPr>
+    </w:p>
+    <w:p>
+      <w:pPr>
+        <w:spacing w:after="240" w:line="240" w:lineRule="auto"/>
+        <w:ind w:firstLine="0"/>
+        <w:rPr>
+          <w:sz w:val="24"/>
+          <w:lang w:val="id-ID"/>
+        </w:rPr>
+      </w:pPr>
+    </w:p>
+    <w:p>
+      <w:pPr>
+        <w:spacing w:after="240" w:line="240" w:lineRule="auto"/>
+        <w:ind w:firstLine="0"/>
+        <w:rPr>
+          <w:sz w:val="24"/>
+          <w:lang w:val="id-ID"/>
+        </w:rPr>
+      </w:pPr>
+    </w:p>
+    <w:p>
+      <w:pPr>
+        <w:spacing w:after="240" w:line="240" w:lineRule="auto"/>
+        <w:ind w:firstLine="0"/>
+        <w:rPr>
+          <w:sz w:val="24"/>
+          <w:lang w:val="id-ID"/>
+        </w:rPr>
+      </w:pPr>
+      <w:r>
+        <w:rPr>
+          <w:sz w:val="24"/>
+          <w:lang w:val="id-ID"/>
+        </w:rPr>
+        <w:t>tes tes tes tes jos gandos mamamia</w:t>
       </w:r>
     </w:p>
     <w:sectPr>

</xml_diff>